<commit_message>
subsetting rows , Slicing and subsetting with .loc and .iloc docs
</commit_message>
<xml_diff>
--- a/Data Science Full Roadmap/5.Data Manipulation With Pandas/Explicit indexes.docx
+++ b/Data Science Full Roadmap/5.Data Manipulation With Pandas/Explicit indexes.docx
@@ -178,6 +178,7 @@
       <w:r>
         <w:rPr>
           <w:rFonts w:ascii="Arial" w:eastAsia="Times New Roman" w:hAnsi="Arial" w:cs="Arial"/>
+          <w:noProof/>
           <w:color w:val="05192D"/>
           <w:kern w:val="0"/>
           <w:sz w:val="24"/>
@@ -289,6 +290,7 @@
       <w:r>
         <w:rPr>
           <w:rFonts w:ascii="Arial" w:eastAsia="Times New Roman" w:hAnsi="Arial" w:cs="Arial"/>
+          <w:noProof/>
           <w:color w:val="05192D"/>
           <w:kern w:val="0"/>
           <w:sz w:val="24"/>
@@ -454,6 +456,7 @@
       <w:r>
         <w:rPr>
           <w:rFonts w:ascii="Arial" w:eastAsia="Times New Roman" w:hAnsi="Arial" w:cs="Arial"/>
+          <w:noProof/>
           <w:color w:val="05192D"/>
           <w:kern w:val="0"/>
           <w:sz w:val="24"/>
@@ -565,6 +568,7 @@
       <w:r>
         <w:rPr>
           <w:rFonts w:ascii="Arial" w:eastAsia="Times New Roman" w:hAnsi="Arial" w:cs="Arial"/>
+          <w:noProof/>
           <w:color w:val="05192D"/>
           <w:kern w:val="0"/>
           <w:sz w:val="24"/>
@@ -677,6 +681,7 @@
       <w:r>
         <w:rPr>
           <w:rFonts w:ascii="Arial" w:eastAsia="Times New Roman" w:hAnsi="Arial" w:cs="Arial"/>
+          <w:noProof/>
           <w:color w:val="05192D"/>
           <w:kern w:val="0"/>
           <w:sz w:val="24"/>
@@ -841,6 +846,7 @@
       <w:r>
         <w:rPr>
           <w:rFonts w:ascii="Arial" w:eastAsia="Times New Roman" w:hAnsi="Arial" w:cs="Arial"/>
+          <w:noProof/>
           <w:color w:val="05192D"/>
           <w:kern w:val="0"/>
           <w:sz w:val="24"/>
@@ -953,6 +959,7 @@
       <w:r>
         <w:rPr>
           <w:rFonts w:ascii="Arial" w:eastAsia="Times New Roman" w:hAnsi="Arial" w:cs="Arial"/>
+          <w:noProof/>
           <w:color w:val="05192D"/>
           <w:kern w:val="0"/>
           <w:sz w:val="24"/>
@@ -1064,6 +1071,7 @@
       <w:r>
         <w:rPr>
           <w:rFonts w:ascii="Arial" w:eastAsia="Times New Roman" w:hAnsi="Arial" w:cs="Arial"/>
+          <w:noProof/>
           <w:color w:val="05192D"/>
           <w:kern w:val="0"/>
           <w:sz w:val="24"/>
@@ -1171,6 +1179,7 @@
       <w:r>
         <w:rPr>
           <w:rFonts w:ascii="Arial" w:eastAsia="Times New Roman" w:hAnsi="Arial" w:cs="Arial"/>
+          <w:noProof/>
           <w:color w:val="05192D"/>
           <w:kern w:val="0"/>
           <w:sz w:val="24"/>
@@ -1283,6 +1292,7 @@
       <w:r>
         <w:rPr>
           <w:rFonts w:ascii="Arial" w:eastAsia="Times New Roman" w:hAnsi="Arial" w:cs="Arial"/>
+          <w:noProof/>
           <w:color w:val="05192D"/>
           <w:kern w:val="0"/>
           <w:sz w:val="24"/>
@@ -1446,7 +1456,1270 @@
         <w:t>In this chapter, you'll work with a monthly time series of air temperatures in cities around the world.</w:t>
       </w:r>
     </w:p>
-    <w:p/>
+    <w:p>
+      <w:pPr>
+        <w:shd w:val="clear" w:color="auto" w:fill="F7F7FC"/>
+        <w:spacing w:after="0" w:line="240" w:lineRule="auto"/>
+        <w:outlineLvl w:val="1"/>
+        <w:rPr>
+          <w:rFonts w:ascii="Arial" w:eastAsia="Times New Roman" w:hAnsi="Arial" w:cs="Arial"/>
+          <w:b/>
+          <w:bCs/>
+          <w:color w:val="05192D"/>
+          <w:kern w:val="0"/>
+          <w:sz w:val="48"/>
+          <w:szCs w:val="48"/>
+          <w14:ligatures w14:val="none"/>
+        </w:rPr>
+      </w:pPr>
+      <w:r>
+        <w:rPr>
+          <w:rFonts w:ascii="Arial" w:eastAsia="Times New Roman" w:hAnsi="Arial" w:cs="Arial"/>
+          <w:b/>
+          <w:bCs/>
+          <w:color w:val="05192D"/>
+          <w:kern w:val="0"/>
+          <w:sz w:val="48"/>
+          <w:szCs w:val="48"/>
+          <w14:ligatures w14:val="none"/>
+        </w:rPr>
+        <w:t>Slicing and subsetting with .loc and .iloc</w:t>
+      </w:r>
+    </w:p>
+    <w:p>
+      <w:pPr>
+        <w:shd w:val="clear" w:color="auto" w:fill="F7F7FC"/>
+        <w:spacing w:after="120" w:line="240" w:lineRule="auto"/>
+        <w:rPr>
+          <w:rFonts w:ascii="Arial" w:eastAsia="Times New Roman" w:hAnsi="Arial" w:cs="Arial"/>
+          <w:color w:val="05192D"/>
+          <w:kern w:val="0"/>
+          <w:sz w:val="24"/>
+          <w:szCs w:val="24"/>
+          <w14:ligatures w14:val="none"/>
+        </w:rPr>
+      </w:pPr>
+      <w:r>
+        <w:rPr>
+          <w:rFonts w:ascii="Arial" w:eastAsia="Times New Roman" w:hAnsi="Arial" w:cs="Arial"/>
+          <w:color w:val="05192D"/>
+          <w:kern w:val="0"/>
+          <w:sz w:val="24"/>
+          <w:szCs w:val="24"/>
+          <w14:ligatures w14:val="none"/>
+        </w:rPr>
+        <w:t>Slicing is a technique for selecting consecutive elements from objects.</w:t>
+      </w:r>
+    </w:p>
+    <w:p>
+      <w:pPr>
+        <w:spacing w:after="0" w:line="240" w:lineRule="auto"/>
+        <w:outlineLvl w:val="1"/>
+        <w:rPr>
+          <w:rFonts w:ascii="Arial" w:eastAsia="Times New Roman" w:hAnsi="Arial" w:cs="Arial"/>
+          <w:b/>
+          <w:bCs/>
+          <w:color w:val="05192D"/>
+          <w:kern w:val="0"/>
+          <w:sz w:val="24"/>
+          <w:szCs w:val="24"/>
+          <w14:ligatures w14:val="none"/>
+        </w:rPr>
+      </w:pPr>
+      <w:r>
+        <w:rPr>
+          <w:rFonts w:ascii="Arial" w:eastAsia="Times New Roman" w:hAnsi="Arial" w:cs="Arial"/>
+          <w:b/>
+          <w:bCs/>
+          <w:color w:val="05192D"/>
+          <w:kern w:val="0"/>
+          <w:sz w:val="24"/>
+          <w:szCs w:val="24"/>
+          <w14:ligatures w14:val="none"/>
+        </w:rPr>
+        <w:t>Slicing lists</w:t>
+      </w:r>
+    </w:p>
+    <w:p>
+      <w:pPr>
+        <w:spacing w:after="120" w:line="240" w:lineRule="auto"/>
+        <w:rPr>
+          <w:rFonts w:ascii="Arial" w:eastAsia="Times New Roman" w:hAnsi="Arial" w:cs="Arial"/>
+          <w:color w:val="05192D"/>
+          <w:kern w:val="0"/>
+          <w:sz w:val="24"/>
+          <w:szCs w:val="24"/>
+          <w14:ligatures w14:val="none"/>
+        </w:rPr>
+      </w:pPr>
+      <w:r>
+        <w:rPr>
+          <w:rFonts w:ascii="Arial" w:eastAsia="Times New Roman" w:hAnsi="Arial" w:cs="Arial"/>
+          <w:color w:val="05192D"/>
+          <w:kern w:val="0"/>
+          <w:sz w:val="24"/>
+          <w:szCs w:val="24"/>
+          <w14:ligatures w14:val="none"/>
+        </w:rPr>
+        <w:t>Here are the dog breeds, this time as a list. To slice the list, you pass first and last positions separated by a colon into square brackets. Remember that Python positions start from zero, so 2 refers to the third element, Chow Chow. Also remember that the last position, 5, is not included in the slice, so we finish at Labrador, not Chihuahua. If you want the slice to start from the beginning of the list, you can omit the zero. Here, using colon-3 returns the first three elements. Slicing with colon on its own returns the whole list.</w:t>
+      </w:r>
+    </w:p>
+    <w:p>
+      <w:pPr>
+        <w:spacing w:after="120" w:line="240" w:lineRule="auto"/>
+        <w:rPr>
+          <w:rFonts w:ascii="Arial" w:eastAsia="Times New Roman" w:hAnsi="Arial" w:cs="Arial"/>
+          <w:color w:val="05192D"/>
+          <w:kern w:val="0"/>
+          <w:sz w:val="24"/>
+          <w:szCs w:val="24"/>
+          <w14:ligatures w14:val="none"/>
+        </w:rPr>
+      </w:pPr>
+      <w:r>
+        <w:rPr>
+          <w:rFonts w:ascii="Arial" w:eastAsia="Times New Roman" w:hAnsi="Arial" w:cs="Arial"/>
+          <w:color w:val="05192D"/>
+          <w:kern w:val="0"/>
+          <w:sz w:val="24"/>
+          <w:szCs w:val="24"/>
+          <w14:ligatures w14:val="none"/>
+        </w:rPr>
+        <w:drawing>
+          <wp:inline distT="0" distB="0" distL="0" distR="0" wp14:anchorId="578B1EDE" wp14:editId="2C48635F">
+            <wp:extent cx="5943600" cy="2908300"/>
+            <wp:effectExtent l="0" t="0" r="0" b="6350"/>
+            <wp:docPr id="1239821757" name="Picture 1"/>
+            <wp:cNvGraphicFramePr>
+              <a:graphicFrameLocks xmlns:a="http://schemas.openxmlformats.org/drawingml/2006/main" noChangeAspect="1"/>
+            </wp:cNvGraphicFramePr>
+            <a:graphic xmlns:a="http://schemas.openxmlformats.org/drawingml/2006/main">
+              <a:graphicData uri="http://schemas.openxmlformats.org/drawingml/2006/picture">
+                <pic:pic xmlns:pic="http://schemas.openxmlformats.org/drawingml/2006/picture">
+                  <pic:nvPicPr>
+                    <pic:cNvPr id="1239821757" name=""/>
+                    <pic:cNvPicPr/>
+                  </pic:nvPicPr>
+                  <pic:blipFill>
+                    <a:blip r:embed="rId14"/>
+                    <a:stretch>
+                      <a:fillRect/>
+                    </a:stretch>
+                  </pic:blipFill>
+                  <pic:spPr>
+                    <a:xfrm>
+                      <a:off x="0" y="0"/>
+                      <a:ext cx="5943600" cy="2908300"/>
+                    </a:xfrm>
+                    <a:prstGeom prst="rect">
+                      <a:avLst/>
+                    </a:prstGeom>
+                  </pic:spPr>
+                </pic:pic>
+              </a:graphicData>
+            </a:graphic>
+          </wp:inline>
+        </w:drawing>
+      </w:r>
+    </w:p>
+    <w:p>
+      <w:pPr>
+        <w:spacing w:after="0" w:line="240" w:lineRule="auto"/>
+        <w:outlineLvl w:val="1"/>
+        <w:rPr>
+          <w:rFonts w:ascii="Arial" w:eastAsia="Times New Roman" w:hAnsi="Arial" w:cs="Arial"/>
+          <w:b/>
+          <w:bCs/>
+          <w:color w:val="05192D"/>
+          <w:kern w:val="0"/>
+          <w:sz w:val="24"/>
+          <w:szCs w:val="24"/>
+          <w14:ligatures w14:val="none"/>
+        </w:rPr>
+      </w:pPr>
+      <w:r>
+        <w:rPr>
+          <w:rFonts w:ascii="Arial" w:eastAsia="Times New Roman" w:hAnsi="Arial" w:cs="Arial"/>
+          <w:b/>
+          <w:bCs/>
+          <w:color w:val="05192D"/>
+          <w:kern w:val="0"/>
+          <w:sz w:val="24"/>
+          <w:szCs w:val="24"/>
+          <w14:ligatures w14:val="none"/>
+        </w:rPr>
+        <w:t>Sort the index before you slice</w:t>
+      </w:r>
+    </w:p>
+    <w:p>
+      <w:pPr>
+        <w:spacing w:after="120" w:line="240" w:lineRule="auto"/>
+        <w:rPr>
+          <w:rFonts w:ascii="Arial" w:eastAsia="Times New Roman" w:hAnsi="Arial" w:cs="Arial"/>
+          <w:color w:val="05192D"/>
+          <w:kern w:val="0"/>
+          <w:sz w:val="24"/>
+          <w:szCs w:val="24"/>
+          <w14:ligatures w14:val="none"/>
+        </w:rPr>
+      </w:pPr>
+      <w:r>
+        <w:rPr>
+          <w:rFonts w:ascii="Arial" w:eastAsia="Times New Roman" w:hAnsi="Arial" w:cs="Arial"/>
+          <w:color w:val="05192D"/>
+          <w:kern w:val="0"/>
+          <w:sz w:val="24"/>
+          <w:szCs w:val="24"/>
+          <w14:ligatures w14:val="none"/>
+        </w:rPr>
+        <w:t>You can also slice DataFrames, but first, you need to sort the index. Here, the dogs dataset has been given a multi-level index of breed and color; then, the index is sorted with sort_index.</w:t>
+      </w:r>
+    </w:p>
+    <w:p>
+      <w:pPr>
+        <w:spacing w:after="120" w:line="240" w:lineRule="auto"/>
+        <w:rPr>
+          <w:rFonts w:ascii="Arial" w:eastAsia="Times New Roman" w:hAnsi="Arial" w:cs="Arial"/>
+          <w:color w:val="05192D"/>
+          <w:kern w:val="0"/>
+          <w:sz w:val="24"/>
+          <w:szCs w:val="24"/>
+          <w14:ligatures w14:val="none"/>
+        </w:rPr>
+      </w:pPr>
+      <w:r>
+        <w:rPr>
+          <w:rFonts w:ascii="Arial" w:eastAsia="Times New Roman" w:hAnsi="Arial" w:cs="Arial"/>
+          <w:color w:val="05192D"/>
+          <w:kern w:val="0"/>
+          <w:sz w:val="24"/>
+          <w:szCs w:val="24"/>
+          <w14:ligatures w14:val="none"/>
+        </w:rPr>
+        <w:lastRenderedPageBreak/>
+        <w:drawing>
+          <wp:inline distT="0" distB="0" distL="0" distR="0" wp14:anchorId="26AB5B6B" wp14:editId="53C52F79">
+            <wp:extent cx="5943600" cy="2663190"/>
+            <wp:effectExtent l="0" t="0" r="0" b="3810"/>
+            <wp:docPr id="424807786" name="Picture 1"/>
+            <wp:cNvGraphicFramePr>
+              <a:graphicFrameLocks xmlns:a="http://schemas.openxmlformats.org/drawingml/2006/main" noChangeAspect="1"/>
+            </wp:cNvGraphicFramePr>
+            <a:graphic xmlns:a="http://schemas.openxmlformats.org/drawingml/2006/main">
+              <a:graphicData uri="http://schemas.openxmlformats.org/drawingml/2006/picture">
+                <pic:pic xmlns:pic="http://schemas.openxmlformats.org/drawingml/2006/picture">
+                  <pic:nvPicPr>
+                    <pic:cNvPr id="424807786" name=""/>
+                    <pic:cNvPicPr/>
+                  </pic:nvPicPr>
+                  <pic:blipFill>
+                    <a:blip r:embed="rId15"/>
+                    <a:stretch>
+                      <a:fillRect/>
+                    </a:stretch>
+                  </pic:blipFill>
+                  <pic:spPr>
+                    <a:xfrm>
+                      <a:off x="0" y="0"/>
+                      <a:ext cx="5943600" cy="2663190"/>
+                    </a:xfrm>
+                    <a:prstGeom prst="rect">
+                      <a:avLst/>
+                    </a:prstGeom>
+                  </pic:spPr>
+                </pic:pic>
+              </a:graphicData>
+            </a:graphic>
+          </wp:inline>
+        </w:drawing>
+      </w:r>
+    </w:p>
+    <w:p>
+      <w:pPr>
+        <w:spacing w:after="0" w:line="240" w:lineRule="auto"/>
+        <w:outlineLvl w:val="1"/>
+        <w:rPr>
+          <w:rFonts w:ascii="Arial" w:eastAsia="Times New Roman" w:hAnsi="Arial" w:cs="Arial"/>
+          <w:b/>
+          <w:bCs/>
+          <w:color w:val="05192D"/>
+          <w:kern w:val="0"/>
+          <w:sz w:val="24"/>
+          <w:szCs w:val="24"/>
+          <w14:ligatures w14:val="none"/>
+        </w:rPr>
+      </w:pPr>
+      <w:r>
+        <w:rPr>
+          <w:rFonts w:ascii="Arial" w:eastAsia="Times New Roman" w:hAnsi="Arial" w:cs="Arial"/>
+          <w:b/>
+          <w:bCs/>
+          <w:color w:val="05192D"/>
+          <w:kern w:val="0"/>
+          <w:sz w:val="24"/>
+          <w:szCs w:val="24"/>
+          <w14:ligatures w14:val="none"/>
+        </w:rPr>
+        <w:t>Slicing the outer index level</w:t>
+      </w:r>
+    </w:p>
+    <w:p>
+      <w:pPr>
+        <w:spacing w:after="120" w:line="240" w:lineRule="auto"/>
+        <w:rPr>
+          <w:rFonts w:ascii="Arial" w:eastAsia="Times New Roman" w:hAnsi="Arial" w:cs="Arial"/>
+          <w:color w:val="05192D"/>
+          <w:kern w:val="0"/>
+          <w:sz w:val="24"/>
+          <w:szCs w:val="24"/>
+          <w14:ligatures w14:val="none"/>
+        </w:rPr>
+      </w:pPr>
+      <w:r>
+        <w:rPr>
+          <w:rFonts w:ascii="Arial" w:eastAsia="Times New Roman" w:hAnsi="Arial" w:cs="Arial"/>
+          <w:color w:val="05192D"/>
+          <w:kern w:val="0"/>
+          <w:sz w:val="24"/>
+          <w:szCs w:val="24"/>
+          <w14:ligatures w14:val="none"/>
+        </w:rPr>
+        <w:t>To slice rows at the outer level of an index, you call loc, passing the first and last values separated by a colon. The full dataset is shown on the right for comparison. There are two differences compared to slicing lists. Rather than specifying row numbers, you specify index values. Secondly, notice that the final value is included. Here, Poodle is included in the results.</w:t>
+      </w:r>
+    </w:p>
+    <w:p>
+      <w:pPr>
+        <w:spacing w:after="120" w:line="240" w:lineRule="auto"/>
+        <w:rPr>
+          <w:rFonts w:ascii="Arial" w:eastAsia="Times New Roman" w:hAnsi="Arial" w:cs="Arial"/>
+          <w:color w:val="05192D"/>
+          <w:kern w:val="0"/>
+          <w:sz w:val="24"/>
+          <w:szCs w:val="24"/>
+          <w14:ligatures w14:val="none"/>
+        </w:rPr>
+      </w:pPr>
+      <w:r>
+        <w:rPr>
+          <w:rFonts w:ascii="Arial" w:eastAsia="Times New Roman" w:hAnsi="Arial" w:cs="Arial"/>
+          <w:color w:val="05192D"/>
+          <w:kern w:val="0"/>
+          <w:sz w:val="24"/>
+          <w:szCs w:val="24"/>
+          <w14:ligatures w14:val="none"/>
+        </w:rPr>
+        <w:drawing>
+          <wp:inline distT="0" distB="0" distL="0" distR="0" wp14:anchorId="77036545" wp14:editId="484458A3">
+            <wp:extent cx="5943600" cy="2712720"/>
+            <wp:effectExtent l="0" t="0" r="0" b="0"/>
+            <wp:docPr id="372330488" name="Picture 1"/>
+            <wp:cNvGraphicFramePr>
+              <a:graphicFrameLocks xmlns:a="http://schemas.openxmlformats.org/drawingml/2006/main" noChangeAspect="1"/>
+            </wp:cNvGraphicFramePr>
+            <a:graphic xmlns:a="http://schemas.openxmlformats.org/drawingml/2006/main">
+              <a:graphicData uri="http://schemas.openxmlformats.org/drawingml/2006/picture">
+                <pic:pic xmlns:pic="http://schemas.openxmlformats.org/drawingml/2006/picture">
+                  <pic:nvPicPr>
+                    <pic:cNvPr id="372330488" name=""/>
+                    <pic:cNvPicPr/>
+                  </pic:nvPicPr>
+                  <pic:blipFill>
+                    <a:blip r:embed="rId16"/>
+                    <a:stretch>
+                      <a:fillRect/>
+                    </a:stretch>
+                  </pic:blipFill>
+                  <pic:spPr>
+                    <a:xfrm>
+                      <a:off x="0" y="0"/>
+                      <a:ext cx="5943600" cy="2712720"/>
+                    </a:xfrm>
+                    <a:prstGeom prst="rect">
+                      <a:avLst/>
+                    </a:prstGeom>
+                  </pic:spPr>
+                </pic:pic>
+              </a:graphicData>
+            </a:graphic>
+          </wp:inline>
+        </w:drawing>
+      </w:r>
+    </w:p>
+    <w:p>
+      <w:pPr>
+        <w:spacing w:after="0" w:line="240" w:lineRule="auto"/>
+        <w:outlineLvl w:val="1"/>
+        <w:rPr>
+          <w:rFonts w:ascii="Arial" w:eastAsia="Times New Roman" w:hAnsi="Arial" w:cs="Arial"/>
+          <w:b/>
+          <w:bCs/>
+          <w:color w:val="05192D"/>
+          <w:kern w:val="0"/>
+          <w:sz w:val="24"/>
+          <w:szCs w:val="24"/>
+          <w14:ligatures w14:val="none"/>
+        </w:rPr>
+      </w:pPr>
+      <w:r>
+        <w:rPr>
+          <w:rFonts w:ascii="Arial" w:eastAsia="Times New Roman" w:hAnsi="Arial" w:cs="Arial"/>
+          <w:b/>
+          <w:bCs/>
+          <w:color w:val="05192D"/>
+          <w:kern w:val="0"/>
+          <w:sz w:val="24"/>
+          <w:szCs w:val="24"/>
+          <w14:ligatures w14:val="none"/>
+        </w:rPr>
+        <w:t>Slicing the inner index levels badly</w:t>
+      </w:r>
+    </w:p>
+    <w:p>
+      <w:pPr>
+        <w:spacing w:after="120" w:line="240" w:lineRule="auto"/>
+        <w:rPr>
+          <w:rFonts w:ascii="Arial" w:eastAsia="Times New Roman" w:hAnsi="Arial" w:cs="Arial"/>
+          <w:color w:val="05192D"/>
+          <w:kern w:val="0"/>
+          <w:sz w:val="24"/>
+          <w:szCs w:val="24"/>
+          <w14:ligatures w14:val="none"/>
+        </w:rPr>
+      </w:pPr>
+      <w:r>
+        <w:rPr>
+          <w:rFonts w:ascii="Arial" w:eastAsia="Times New Roman" w:hAnsi="Arial" w:cs="Arial"/>
+          <w:color w:val="05192D"/>
+          <w:kern w:val="0"/>
+          <w:sz w:val="24"/>
+          <w:szCs w:val="24"/>
+          <w14:ligatures w14:val="none"/>
+        </w:rPr>
+        <w:t>The same technique doesn't work on inner index levels. Here, trying to slice from Tan to Grey returns an empty DataFrame instead of the six dogs we wanted. It's important to understand the danger here. pandas doesn't throw an error to let you know that there is a problem, so be careful when coding.</w:t>
+      </w:r>
+    </w:p>
+    <w:p>
+      <w:pPr>
+        <w:spacing w:after="120" w:line="240" w:lineRule="auto"/>
+        <w:rPr>
+          <w:rFonts w:ascii="Arial" w:eastAsia="Times New Roman" w:hAnsi="Arial" w:cs="Arial"/>
+          <w:color w:val="05192D"/>
+          <w:kern w:val="0"/>
+          <w:sz w:val="24"/>
+          <w:szCs w:val="24"/>
+          <w14:ligatures w14:val="none"/>
+        </w:rPr>
+      </w:pPr>
+      <w:r>
+        <w:rPr>
+          <w:rFonts w:ascii="Arial" w:eastAsia="Times New Roman" w:hAnsi="Arial" w:cs="Arial"/>
+          <w:color w:val="05192D"/>
+          <w:kern w:val="0"/>
+          <w:sz w:val="24"/>
+          <w:szCs w:val="24"/>
+          <w14:ligatures w14:val="none"/>
+        </w:rPr>
+        <w:lastRenderedPageBreak/>
+        <w:drawing>
+          <wp:inline distT="0" distB="0" distL="0" distR="0" wp14:anchorId="2F6E1296" wp14:editId="709B869D">
+            <wp:extent cx="5943600" cy="2680335"/>
+            <wp:effectExtent l="0" t="0" r="0" b="5715"/>
+            <wp:docPr id="349486874" name="Picture 1"/>
+            <wp:cNvGraphicFramePr>
+              <a:graphicFrameLocks xmlns:a="http://schemas.openxmlformats.org/drawingml/2006/main" noChangeAspect="1"/>
+            </wp:cNvGraphicFramePr>
+            <a:graphic xmlns:a="http://schemas.openxmlformats.org/drawingml/2006/main">
+              <a:graphicData uri="http://schemas.openxmlformats.org/drawingml/2006/picture">
+                <pic:pic xmlns:pic="http://schemas.openxmlformats.org/drawingml/2006/picture">
+                  <pic:nvPicPr>
+                    <pic:cNvPr id="349486874" name=""/>
+                    <pic:cNvPicPr/>
+                  </pic:nvPicPr>
+                  <pic:blipFill>
+                    <a:blip r:embed="rId17"/>
+                    <a:stretch>
+                      <a:fillRect/>
+                    </a:stretch>
+                  </pic:blipFill>
+                  <pic:spPr>
+                    <a:xfrm>
+                      <a:off x="0" y="0"/>
+                      <a:ext cx="5943600" cy="2680335"/>
+                    </a:xfrm>
+                    <a:prstGeom prst="rect">
+                      <a:avLst/>
+                    </a:prstGeom>
+                  </pic:spPr>
+                </pic:pic>
+              </a:graphicData>
+            </a:graphic>
+          </wp:inline>
+        </w:drawing>
+      </w:r>
+    </w:p>
+    <w:p>
+      <w:pPr>
+        <w:spacing w:after="0" w:line="240" w:lineRule="auto"/>
+        <w:outlineLvl w:val="1"/>
+        <w:rPr>
+          <w:rFonts w:ascii="Arial" w:eastAsia="Times New Roman" w:hAnsi="Arial" w:cs="Arial"/>
+          <w:b/>
+          <w:bCs/>
+          <w:color w:val="05192D"/>
+          <w:kern w:val="0"/>
+          <w:sz w:val="24"/>
+          <w:szCs w:val="24"/>
+          <w14:ligatures w14:val="none"/>
+        </w:rPr>
+      </w:pPr>
+      <w:r>
+        <w:rPr>
+          <w:rFonts w:ascii="Arial" w:eastAsia="Times New Roman" w:hAnsi="Arial" w:cs="Arial"/>
+          <w:b/>
+          <w:bCs/>
+          <w:color w:val="05192D"/>
+          <w:kern w:val="0"/>
+          <w:sz w:val="24"/>
+          <w:szCs w:val="24"/>
+          <w14:ligatures w14:val="none"/>
+        </w:rPr>
+        <w:t>Slicing the inner index levels correctly</w:t>
+      </w:r>
+    </w:p>
+    <w:p>
+      <w:pPr>
+        <w:spacing w:after="120" w:line="240" w:lineRule="auto"/>
+        <w:rPr>
+          <w:rFonts w:ascii="Arial" w:eastAsia="Times New Roman" w:hAnsi="Arial" w:cs="Arial"/>
+          <w:color w:val="05192D"/>
+          <w:kern w:val="0"/>
+          <w:sz w:val="24"/>
+          <w:szCs w:val="24"/>
+          <w14:ligatures w14:val="none"/>
+        </w:rPr>
+      </w:pPr>
+      <w:r>
+        <w:rPr>
+          <w:rFonts w:ascii="Arial" w:eastAsia="Times New Roman" w:hAnsi="Arial" w:cs="Arial"/>
+          <w:color w:val="05192D"/>
+          <w:kern w:val="0"/>
+          <w:sz w:val="24"/>
+          <w:szCs w:val="24"/>
+          <w14:ligatures w14:val="none"/>
+        </w:rPr>
+        <w:t>The correct approach to slicing at inner index levels is to pass the first and last positions as tuples. Here, the first element to include is a tuple of Labrador and Brown.</w:t>
+      </w:r>
+    </w:p>
+    <w:p>
+      <w:pPr>
+        <w:spacing w:after="120" w:line="240" w:lineRule="auto"/>
+        <w:rPr>
+          <w:rFonts w:ascii="Arial" w:eastAsia="Times New Roman" w:hAnsi="Arial" w:cs="Arial"/>
+          <w:color w:val="05192D"/>
+          <w:kern w:val="0"/>
+          <w:sz w:val="24"/>
+          <w:szCs w:val="24"/>
+          <w14:ligatures w14:val="none"/>
+        </w:rPr>
+      </w:pPr>
+      <w:r>
+        <w:rPr>
+          <w:rFonts w:ascii="Arial" w:eastAsia="Times New Roman" w:hAnsi="Arial" w:cs="Arial"/>
+          <w:color w:val="05192D"/>
+          <w:kern w:val="0"/>
+          <w:sz w:val="24"/>
+          <w:szCs w:val="24"/>
+          <w14:ligatures w14:val="none"/>
+        </w:rPr>
+        <w:drawing>
+          <wp:inline distT="0" distB="0" distL="0" distR="0" wp14:anchorId="715FFED5" wp14:editId="772E5956">
+            <wp:extent cx="5943600" cy="2606675"/>
+            <wp:effectExtent l="0" t="0" r="0" b="3175"/>
+            <wp:docPr id="2073684086" name="Picture 1"/>
+            <wp:cNvGraphicFramePr>
+              <a:graphicFrameLocks xmlns:a="http://schemas.openxmlformats.org/drawingml/2006/main" noChangeAspect="1"/>
+            </wp:cNvGraphicFramePr>
+            <a:graphic xmlns:a="http://schemas.openxmlformats.org/drawingml/2006/main">
+              <a:graphicData uri="http://schemas.openxmlformats.org/drawingml/2006/picture">
+                <pic:pic xmlns:pic="http://schemas.openxmlformats.org/drawingml/2006/picture">
+                  <pic:nvPicPr>
+                    <pic:cNvPr id="2073684086" name=""/>
+                    <pic:cNvPicPr/>
+                  </pic:nvPicPr>
+                  <pic:blipFill>
+                    <a:blip r:embed="rId18"/>
+                    <a:stretch>
+                      <a:fillRect/>
+                    </a:stretch>
+                  </pic:blipFill>
+                  <pic:spPr>
+                    <a:xfrm>
+                      <a:off x="0" y="0"/>
+                      <a:ext cx="5943600" cy="2606675"/>
+                    </a:xfrm>
+                    <a:prstGeom prst="rect">
+                      <a:avLst/>
+                    </a:prstGeom>
+                  </pic:spPr>
+                </pic:pic>
+              </a:graphicData>
+            </a:graphic>
+          </wp:inline>
+        </w:drawing>
+      </w:r>
+    </w:p>
+    <w:p>
+      <w:pPr>
+        <w:spacing w:after="0" w:line="240" w:lineRule="auto"/>
+        <w:outlineLvl w:val="1"/>
+        <w:rPr>
+          <w:rFonts w:ascii="Arial" w:eastAsia="Times New Roman" w:hAnsi="Arial" w:cs="Arial"/>
+          <w:b/>
+          <w:bCs/>
+          <w:color w:val="05192D"/>
+          <w:kern w:val="0"/>
+          <w:sz w:val="24"/>
+          <w:szCs w:val="24"/>
+          <w14:ligatures w14:val="none"/>
+        </w:rPr>
+      </w:pPr>
+      <w:r>
+        <w:rPr>
+          <w:rFonts w:ascii="Arial" w:eastAsia="Times New Roman" w:hAnsi="Arial" w:cs="Arial"/>
+          <w:b/>
+          <w:bCs/>
+          <w:color w:val="05192D"/>
+          <w:kern w:val="0"/>
+          <w:sz w:val="24"/>
+          <w:szCs w:val="24"/>
+          <w14:ligatures w14:val="none"/>
+        </w:rPr>
+        <w:t>Slicing columns</w:t>
+      </w:r>
+    </w:p>
+    <w:p>
+      <w:pPr>
+        <w:spacing w:after="120" w:line="240" w:lineRule="auto"/>
+        <w:rPr>
+          <w:rFonts w:ascii="Arial" w:eastAsia="Times New Roman" w:hAnsi="Arial" w:cs="Arial"/>
+          <w:color w:val="05192D"/>
+          <w:kern w:val="0"/>
+          <w:sz w:val="24"/>
+          <w:szCs w:val="24"/>
+          <w14:ligatures w14:val="none"/>
+        </w:rPr>
+      </w:pPr>
+      <w:r>
+        <w:rPr>
+          <w:rFonts w:ascii="Arial" w:eastAsia="Times New Roman" w:hAnsi="Arial" w:cs="Arial"/>
+          <w:color w:val="05192D"/>
+          <w:kern w:val="0"/>
+          <w:sz w:val="24"/>
+          <w:szCs w:val="24"/>
+          <w14:ligatures w14:val="none"/>
+        </w:rPr>
+        <w:t>Since DataFrames are two-dimensional objects, you can also slice columns. You do this by passing two arguments to loc. The simplest case involves subsetting columns but keeping all rows. To do this, pass a colon as the first argument to loc. As with slicing lists, a colon by itself means "keep everything." The second argument takes column names as the first and last positions to slice on.</w:t>
+      </w:r>
+    </w:p>
+    <w:p>
+      <w:pPr>
+        <w:spacing w:after="120" w:line="240" w:lineRule="auto"/>
+        <w:rPr>
+          <w:rFonts w:ascii="Arial" w:eastAsia="Times New Roman" w:hAnsi="Arial" w:cs="Arial"/>
+          <w:color w:val="05192D"/>
+          <w:kern w:val="0"/>
+          <w:sz w:val="24"/>
+          <w:szCs w:val="24"/>
+          <w14:ligatures w14:val="none"/>
+        </w:rPr>
+      </w:pPr>
+      <w:r>
+        <w:rPr>
+          <w:rFonts w:ascii="Arial" w:eastAsia="Times New Roman" w:hAnsi="Arial" w:cs="Arial"/>
+          <w:color w:val="05192D"/>
+          <w:kern w:val="0"/>
+          <w:sz w:val="24"/>
+          <w:szCs w:val="24"/>
+          <w14:ligatures w14:val="none"/>
+        </w:rPr>
+        <w:lastRenderedPageBreak/>
+        <w:drawing>
+          <wp:inline distT="0" distB="0" distL="0" distR="0" wp14:anchorId="3D35F30B" wp14:editId="653D2204">
+            <wp:extent cx="5943600" cy="2489835"/>
+            <wp:effectExtent l="0" t="0" r="0" b="5715"/>
+            <wp:docPr id="1105878332" name="Picture 1"/>
+            <wp:cNvGraphicFramePr>
+              <a:graphicFrameLocks xmlns:a="http://schemas.openxmlformats.org/drawingml/2006/main" noChangeAspect="1"/>
+            </wp:cNvGraphicFramePr>
+            <a:graphic xmlns:a="http://schemas.openxmlformats.org/drawingml/2006/main">
+              <a:graphicData uri="http://schemas.openxmlformats.org/drawingml/2006/picture">
+                <pic:pic xmlns:pic="http://schemas.openxmlformats.org/drawingml/2006/picture">
+                  <pic:nvPicPr>
+                    <pic:cNvPr id="1105878332" name=""/>
+                    <pic:cNvPicPr/>
+                  </pic:nvPicPr>
+                  <pic:blipFill>
+                    <a:blip r:embed="rId19"/>
+                    <a:stretch>
+                      <a:fillRect/>
+                    </a:stretch>
+                  </pic:blipFill>
+                  <pic:spPr>
+                    <a:xfrm>
+                      <a:off x="0" y="0"/>
+                      <a:ext cx="5943600" cy="2489835"/>
+                    </a:xfrm>
+                    <a:prstGeom prst="rect">
+                      <a:avLst/>
+                    </a:prstGeom>
+                  </pic:spPr>
+                </pic:pic>
+              </a:graphicData>
+            </a:graphic>
+          </wp:inline>
+        </w:drawing>
+      </w:r>
+    </w:p>
+    <w:p>
+      <w:pPr>
+        <w:spacing w:after="0" w:line="240" w:lineRule="auto"/>
+        <w:outlineLvl w:val="1"/>
+        <w:rPr>
+          <w:rFonts w:ascii="Arial" w:eastAsia="Times New Roman" w:hAnsi="Arial" w:cs="Arial"/>
+          <w:b/>
+          <w:bCs/>
+          <w:color w:val="05192D"/>
+          <w:kern w:val="0"/>
+          <w:sz w:val="24"/>
+          <w:szCs w:val="24"/>
+          <w14:ligatures w14:val="none"/>
+        </w:rPr>
+      </w:pPr>
+      <w:r>
+        <w:rPr>
+          <w:rFonts w:ascii="Arial" w:eastAsia="Times New Roman" w:hAnsi="Arial" w:cs="Arial"/>
+          <w:b/>
+          <w:bCs/>
+          <w:color w:val="05192D"/>
+          <w:kern w:val="0"/>
+          <w:sz w:val="24"/>
+          <w:szCs w:val="24"/>
+          <w14:ligatures w14:val="none"/>
+        </w:rPr>
+        <w:t>Slice twice</w:t>
+      </w:r>
+    </w:p>
+    <w:p>
+      <w:pPr>
+        <w:spacing w:after="120" w:line="240" w:lineRule="auto"/>
+        <w:rPr>
+          <w:rFonts w:ascii="Arial" w:eastAsia="Times New Roman" w:hAnsi="Arial" w:cs="Arial"/>
+          <w:color w:val="05192D"/>
+          <w:kern w:val="0"/>
+          <w:sz w:val="24"/>
+          <w:szCs w:val="24"/>
+          <w14:ligatures w14:val="none"/>
+        </w:rPr>
+      </w:pPr>
+      <w:r>
+        <w:rPr>
+          <w:rFonts w:ascii="Arial" w:eastAsia="Times New Roman" w:hAnsi="Arial" w:cs="Arial"/>
+          <w:color w:val="05192D"/>
+          <w:kern w:val="0"/>
+          <w:sz w:val="24"/>
+          <w:szCs w:val="24"/>
+          <w14:ligatures w14:val="none"/>
+        </w:rPr>
+        <w:t>You can slice on rows and columns at the same time: simply pass the appropriate slice to each argument. Here, you see the previous two slices being performed in the same line of code.</w:t>
+      </w:r>
+    </w:p>
+    <w:p>
+      <w:pPr>
+        <w:spacing w:after="120" w:line="240" w:lineRule="auto"/>
+        <w:rPr>
+          <w:rFonts w:ascii="Arial" w:eastAsia="Times New Roman" w:hAnsi="Arial" w:cs="Arial"/>
+          <w:color w:val="05192D"/>
+          <w:kern w:val="0"/>
+          <w:sz w:val="24"/>
+          <w:szCs w:val="24"/>
+          <w14:ligatures w14:val="none"/>
+        </w:rPr>
+      </w:pPr>
+      <w:r>
+        <w:rPr>
+          <w:rFonts w:ascii="Arial" w:eastAsia="Times New Roman" w:hAnsi="Arial" w:cs="Arial"/>
+          <w:color w:val="05192D"/>
+          <w:kern w:val="0"/>
+          <w:sz w:val="24"/>
+          <w:szCs w:val="24"/>
+          <w14:ligatures w14:val="none"/>
+        </w:rPr>
+        <w:drawing>
+          <wp:inline distT="0" distB="0" distL="0" distR="0" wp14:anchorId="1AD43724" wp14:editId="68A40217">
+            <wp:extent cx="5943600" cy="2522855"/>
+            <wp:effectExtent l="0" t="0" r="0" b="0"/>
+            <wp:docPr id="423662918" name="Picture 1"/>
+            <wp:cNvGraphicFramePr>
+              <a:graphicFrameLocks xmlns:a="http://schemas.openxmlformats.org/drawingml/2006/main" noChangeAspect="1"/>
+            </wp:cNvGraphicFramePr>
+            <a:graphic xmlns:a="http://schemas.openxmlformats.org/drawingml/2006/main">
+              <a:graphicData uri="http://schemas.openxmlformats.org/drawingml/2006/picture">
+                <pic:pic xmlns:pic="http://schemas.openxmlformats.org/drawingml/2006/picture">
+                  <pic:nvPicPr>
+                    <pic:cNvPr id="423662918" name=""/>
+                    <pic:cNvPicPr/>
+                  </pic:nvPicPr>
+                  <pic:blipFill>
+                    <a:blip r:embed="rId20"/>
+                    <a:stretch>
+                      <a:fillRect/>
+                    </a:stretch>
+                  </pic:blipFill>
+                  <pic:spPr>
+                    <a:xfrm>
+                      <a:off x="0" y="0"/>
+                      <a:ext cx="5943600" cy="2522855"/>
+                    </a:xfrm>
+                    <a:prstGeom prst="rect">
+                      <a:avLst/>
+                    </a:prstGeom>
+                  </pic:spPr>
+                </pic:pic>
+              </a:graphicData>
+            </a:graphic>
+          </wp:inline>
+        </w:drawing>
+      </w:r>
+    </w:p>
+    <w:p>
+      <w:pPr>
+        <w:spacing w:after="0" w:line="240" w:lineRule="auto"/>
+        <w:outlineLvl w:val="1"/>
+        <w:rPr>
+          <w:rFonts w:ascii="Arial" w:eastAsia="Times New Roman" w:hAnsi="Arial" w:cs="Arial"/>
+          <w:b/>
+          <w:bCs/>
+          <w:color w:val="05192D"/>
+          <w:kern w:val="0"/>
+          <w:sz w:val="24"/>
+          <w:szCs w:val="24"/>
+          <w14:ligatures w14:val="none"/>
+        </w:rPr>
+      </w:pPr>
+      <w:r>
+        <w:rPr>
+          <w:rFonts w:ascii="Arial" w:eastAsia="Times New Roman" w:hAnsi="Arial" w:cs="Arial"/>
+          <w:b/>
+          <w:bCs/>
+          <w:color w:val="05192D"/>
+          <w:kern w:val="0"/>
+          <w:sz w:val="24"/>
+          <w:szCs w:val="24"/>
+          <w14:ligatures w14:val="none"/>
+        </w:rPr>
+        <w:t>Dog days</w:t>
+      </w:r>
+    </w:p>
+    <w:p>
+      <w:pPr>
+        <w:spacing w:after="120" w:line="240" w:lineRule="auto"/>
+        <w:rPr>
+          <w:rFonts w:ascii="Arial" w:eastAsia="Times New Roman" w:hAnsi="Arial" w:cs="Arial"/>
+          <w:color w:val="05192D"/>
+          <w:kern w:val="0"/>
+          <w:sz w:val="24"/>
+          <w:szCs w:val="24"/>
+          <w14:ligatures w14:val="none"/>
+        </w:rPr>
+      </w:pPr>
+      <w:r>
+        <w:rPr>
+          <w:rFonts w:ascii="Arial" w:eastAsia="Times New Roman" w:hAnsi="Arial" w:cs="Arial"/>
+          <w:color w:val="05192D"/>
+          <w:kern w:val="0"/>
+          <w:sz w:val="24"/>
+          <w:szCs w:val="24"/>
+          <w14:ligatures w14:val="none"/>
+        </w:rPr>
+        <w:t>An important use case of slicing is to subset DataFrames by a range of dates. To demonstrate this, let's set the date_of_birth column as the index and sort by this index.</w:t>
+      </w:r>
+    </w:p>
+    <w:p>
+      <w:pPr>
+        <w:spacing w:after="120" w:line="240" w:lineRule="auto"/>
+        <w:rPr>
+          <w:rFonts w:ascii="Arial" w:eastAsia="Times New Roman" w:hAnsi="Arial" w:cs="Arial"/>
+          <w:color w:val="05192D"/>
+          <w:kern w:val="0"/>
+          <w:sz w:val="24"/>
+          <w:szCs w:val="24"/>
+          <w14:ligatures w14:val="none"/>
+        </w:rPr>
+      </w:pPr>
+      <w:r>
+        <w:rPr>
+          <w:rFonts w:ascii="Arial" w:eastAsia="Times New Roman" w:hAnsi="Arial" w:cs="Arial"/>
+          <w:color w:val="05192D"/>
+          <w:kern w:val="0"/>
+          <w:sz w:val="24"/>
+          <w:szCs w:val="24"/>
+          <w14:ligatures w14:val="none"/>
+        </w:rPr>
+        <w:lastRenderedPageBreak/>
+        <w:drawing>
+          <wp:inline distT="0" distB="0" distL="0" distR="0" wp14:anchorId="59D0A441" wp14:editId="2841367D">
+            <wp:extent cx="5943600" cy="2707640"/>
+            <wp:effectExtent l="0" t="0" r="0" b="0"/>
+            <wp:docPr id="1010056078" name="Picture 1"/>
+            <wp:cNvGraphicFramePr>
+              <a:graphicFrameLocks xmlns:a="http://schemas.openxmlformats.org/drawingml/2006/main" noChangeAspect="1"/>
+            </wp:cNvGraphicFramePr>
+            <a:graphic xmlns:a="http://schemas.openxmlformats.org/drawingml/2006/main">
+              <a:graphicData uri="http://schemas.openxmlformats.org/drawingml/2006/picture">
+                <pic:pic xmlns:pic="http://schemas.openxmlformats.org/drawingml/2006/picture">
+                  <pic:nvPicPr>
+                    <pic:cNvPr id="1010056078" name=""/>
+                    <pic:cNvPicPr/>
+                  </pic:nvPicPr>
+                  <pic:blipFill>
+                    <a:blip r:embed="rId21"/>
+                    <a:stretch>
+                      <a:fillRect/>
+                    </a:stretch>
+                  </pic:blipFill>
+                  <pic:spPr>
+                    <a:xfrm>
+                      <a:off x="0" y="0"/>
+                      <a:ext cx="5943600" cy="2707640"/>
+                    </a:xfrm>
+                    <a:prstGeom prst="rect">
+                      <a:avLst/>
+                    </a:prstGeom>
+                  </pic:spPr>
+                </pic:pic>
+              </a:graphicData>
+            </a:graphic>
+          </wp:inline>
+        </w:drawing>
+      </w:r>
+    </w:p>
+    <w:p>
+      <w:pPr>
+        <w:spacing w:after="0" w:line="240" w:lineRule="auto"/>
+        <w:outlineLvl w:val="1"/>
+        <w:rPr>
+          <w:rFonts w:ascii="Arial" w:eastAsia="Times New Roman" w:hAnsi="Arial" w:cs="Arial"/>
+          <w:b/>
+          <w:bCs/>
+          <w:color w:val="05192D"/>
+          <w:kern w:val="0"/>
+          <w:sz w:val="24"/>
+          <w:szCs w:val="24"/>
+          <w14:ligatures w14:val="none"/>
+        </w:rPr>
+      </w:pPr>
+      <w:r>
+        <w:rPr>
+          <w:rFonts w:ascii="Arial" w:eastAsia="Times New Roman" w:hAnsi="Arial" w:cs="Arial"/>
+          <w:b/>
+          <w:bCs/>
+          <w:color w:val="05192D"/>
+          <w:kern w:val="0"/>
+          <w:sz w:val="24"/>
+          <w:szCs w:val="24"/>
+          <w14:ligatures w14:val="none"/>
+        </w:rPr>
+        <w:t>Slicing by dates</w:t>
+      </w:r>
+    </w:p>
+    <w:p>
+      <w:pPr>
+        <w:spacing w:after="120" w:line="240" w:lineRule="auto"/>
+        <w:rPr>
+          <w:rFonts w:ascii="Arial" w:eastAsia="Times New Roman" w:hAnsi="Arial" w:cs="Arial"/>
+          <w:color w:val="05192D"/>
+          <w:kern w:val="0"/>
+          <w:sz w:val="24"/>
+          <w:szCs w:val="24"/>
+          <w14:ligatures w14:val="none"/>
+        </w:rPr>
+      </w:pPr>
+      <w:r>
+        <w:rPr>
+          <w:rFonts w:ascii="Arial" w:eastAsia="Times New Roman" w:hAnsi="Arial" w:cs="Arial"/>
+          <w:color w:val="05192D"/>
+          <w:kern w:val="0"/>
+          <w:sz w:val="24"/>
+          <w:szCs w:val="24"/>
+          <w14:ligatures w14:val="none"/>
+        </w:rPr>
+        <w:t>You slice dates with the same syntax as other types. The first and last dates are passed as strings.</w:t>
+      </w:r>
+    </w:p>
+    <w:p>
+      <w:pPr>
+        <w:spacing w:after="120" w:line="240" w:lineRule="auto"/>
+        <w:rPr>
+          <w:rFonts w:ascii="Arial" w:eastAsia="Times New Roman" w:hAnsi="Arial" w:cs="Arial"/>
+          <w:color w:val="05192D"/>
+          <w:kern w:val="0"/>
+          <w:sz w:val="24"/>
+          <w:szCs w:val="24"/>
+          <w14:ligatures w14:val="none"/>
+        </w:rPr>
+      </w:pPr>
+      <w:r>
+        <w:rPr>
+          <w:rFonts w:ascii="Arial" w:eastAsia="Times New Roman" w:hAnsi="Arial" w:cs="Arial"/>
+          <w:color w:val="05192D"/>
+          <w:kern w:val="0"/>
+          <w:sz w:val="24"/>
+          <w:szCs w:val="24"/>
+          <w14:ligatures w14:val="none"/>
+        </w:rPr>
+        <w:drawing>
+          <wp:inline distT="0" distB="0" distL="0" distR="0" wp14:anchorId="7FE3FBC3" wp14:editId="6E3C8EA9">
+            <wp:extent cx="5943600" cy="2371090"/>
+            <wp:effectExtent l="0" t="0" r="0" b="0"/>
+            <wp:docPr id="1183377662" name="Picture 1"/>
+            <wp:cNvGraphicFramePr>
+              <a:graphicFrameLocks xmlns:a="http://schemas.openxmlformats.org/drawingml/2006/main" noChangeAspect="1"/>
+            </wp:cNvGraphicFramePr>
+            <a:graphic xmlns:a="http://schemas.openxmlformats.org/drawingml/2006/main">
+              <a:graphicData uri="http://schemas.openxmlformats.org/drawingml/2006/picture">
+                <pic:pic xmlns:pic="http://schemas.openxmlformats.org/drawingml/2006/picture">
+                  <pic:nvPicPr>
+                    <pic:cNvPr id="1183377662" name=""/>
+                    <pic:cNvPicPr/>
+                  </pic:nvPicPr>
+                  <pic:blipFill>
+                    <a:blip r:embed="rId22"/>
+                    <a:stretch>
+                      <a:fillRect/>
+                    </a:stretch>
+                  </pic:blipFill>
+                  <pic:spPr>
+                    <a:xfrm>
+                      <a:off x="0" y="0"/>
+                      <a:ext cx="5943600" cy="2371090"/>
+                    </a:xfrm>
+                    <a:prstGeom prst="rect">
+                      <a:avLst/>
+                    </a:prstGeom>
+                  </pic:spPr>
+                </pic:pic>
+              </a:graphicData>
+            </a:graphic>
+          </wp:inline>
+        </w:drawing>
+      </w:r>
+    </w:p>
+    <w:p>
+      <w:pPr>
+        <w:spacing w:after="0" w:line="240" w:lineRule="auto"/>
+        <w:outlineLvl w:val="1"/>
+        <w:rPr>
+          <w:rFonts w:ascii="Arial" w:eastAsia="Times New Roman" w:hAnsi="Arial" w:cs="Arial"/>
+          <w:b/>
+          <w:bCs/>
+          <w:color w:val="05192D"/>
+          <w:kern w:val="0"/>
+          <w:sz w:val="24"/>
+          <w:szCs w:val="24"/>
+          <w14:ligatures w14:val="none"/>
+        </w:rPr>
+      </w:pPr>
+      <w:r>
+        <w:rPr>
+          <w:rFonts w:ascii="Arial" w:eastAsia="Times New Roman" w:hAnsi="Arial" w:cs="Arial"/>
+          <w:b/>
+          <w:bCs/>
+          <w:color w:val="05192D"/>
+          <w:kern w:val="0"/>
+          <w:sz w:val="24"/>
+          <w:szCs w:val="24"/>
+          <w14:ligatures w14:val="none"/>
+        </w:rPr>
+        <w:t>Slicing by partial dates</w:t>
+      </w:r>
+    </w:p>
+    <w:p>
+      <w:pPr>
+        <w:spacing w:after="120" w:line="240" w:lineRule="auto"/>
+        <w:rPr>
+          <w:rFonts w:ascii="Arial" w:eastAsia="Times New Roman" w:hAnsi="Arial" w:cs="Arial"/>
+          <w:color w:val="05192D"/>
+          <w:kern w:val="0"/>
+          <w:sz w:val="24"/>
+          <w:szCs w:val="24"/>
+          <w14:ligatures w14:val="none"/>
+        </w:rPr>
+      </w:pPr>
+      <w:r>
+        <w:rPr>
+          <w:rFonts w:ascii="Arial" w:eastAsia="Times New Roman" w:hAnsi="Arial" w:cs="Arial"/>
+          <w:color w:val="05192D"/>
+          <w:kern w:val="0"/>
+          <w:sz w:val="24"/>
+          <w:szCs w:val="24"/>
+          <w14:ligatures w14:val="none"/>
+        </w:rPr>
+        <w:t>One helpful feature is that you can slice by partial dates. Here, the first and last positions are only specified as 2014 and 2016, with no month or day parts. pandas interprets this as slicing from the start of 2014 to the end of 2016; that is, all dates in 2014, 2015, and 2016.</w:t>
+      </w:r>
+    </w:p>
+    <w:p>
+      <w:pPr>
+        <w:spacing w:after="120" w:line="240" w:lineRule="auto"/>
+        <w:rPr>
+          <w:rFonts w:ascii="Arial" w:eastAsia="Times New Roman" w:hAnsi="Arial" w:cs="Arial"/>
+          <w:color w:val="05192D"/>
+          <w:kern w:val="0"/>
+          <w:sz w:val="24"/>
+          <w:szCs w:val="24"/>
+          <w14:ligatures w14:val="none"/>
+        </w:rPr>
+      </w:pPr>
+      <w:r>
+        <w:rPr>
+          <w:rFonts w:ascii="Arial" w:eastAsia="Times New Roman" w:hAnsi="Arial" w:cs="Arial"/>
+          <w:color w:val="05192D"/>
+          <w:kern w:val="0"/>
+          <w:sz w:val="24"/>
+          <w:szCs w:val="24"/>
+          <w14:ligatures w14:val="none"/>
+        </w:rPr>
+        <w:lastRenderedPageBreak/>
+        <w:drawing>
+          <wp:inline distT="0" distB="0" distL="0" distR="0" wp14:anchorId="59EAA9DA" wp14:editId="5EDD833B">
+            <wp:extent cx="5943600" cy="2332355"/>
+            <wp:effectExtent l="0" t="0" r="0" b="0"/>
+            <wp:docPr id="1683414474" name="Picture 1"/>
+            <wp:cNvGraphicFramePr>
+              <a:graphicFrameLocks xmlns:a="http://schemas.openxmlformats.org/drawingml/2006/main" noChangeAspect="1"/>
+            </wp:cNvGraphicFramePr>
+            <a:graphic xmlns:a="http://schemas.openxmlformats.org/drawingml/2006/main">
+              <a:graphicData uri="http://schemas.openxmlformats.org/drawingml/2006/picture">
+                <pic:pic xmlns:pic="http://schemas.openxmlformats.org/drawingml/2006/picture">
+                  <pic:nvPicPr>
+                    <pic:cNvPr id="1683414474" name=""/>
+                    <pic:cNvPicPr/>
+                  </pic:nvPicPr>
+                  <pic:blipFill>
+                    <a:blip r:embed="rId23"/>
+                    <a:stretch>
+                      <a:fillRect/>
+                    </a:stretch>
+                  </pic:blipFill>
+                  <pic:spPr>
+                    <a:xfrm>
+                      <a:off x="0" y="0"/>
+                      <a:ext cx="5943600" cy="2332355"/>
+                    </a:xfrm>
+                    <a:prstGeom prst="rect">
+                      <a:avLst/>
+                    </a:prstGeom>
+                  </pic:spPr>
+                </pic:pic>
+              </a:graphicData>
+            </a:graphic>
+          </wp:inline>
+        </w:drawing>
+      </w:r>
+    </w:p>
+    <w:p>
+      <w:pPr>
+        <w:shd w:val="clear" w:color="auto" w:fill="F7F7FC"/>
+        <w:spacing w:after="0" w:line="240" w:lineRule="auto"/>
+        <w:outlineLvl w:val="1"/>
+        <w:rPr>
+          <w:rFonts w:ascii="Arial" w:eastAsia="Times New Roman" w:hAnsi="Arial" w:cs="Arial"/>
+          <w:b/>
+          <w:bCs/>
+          <w:color w:val="05192D"/>
+          <w:kern w:val="0"/>
+          <w:sz w:val="24"/>
+          <w:szCs w:val="24"/>
+          <w14:ligatures w14:val="none"/>
+        </w:rPr>
+      </w:pPr>
+      <w:r>
+        <w:rPr>
+          <w:rFonts w:ascii="Arial" w:eastAsia="Times New Roman" w:hAnsi="Arial" w:cs="Arial"/>
+          <w:b/>
+          <w:bCs/>
+          <w:color w:val="05192D"/>
+          <w:kern w:val="0"/>
+          <w:sz w:val="24"/>
+          <w:szCs w:val="24"/>
+          <w14:ligatures w14:val="none"/>
+        </w:rPr>
+        <w:t>Subsetting by row/column number</w:t>
+      </w:r>
+    </w:p>
+    <w:p>
+      <w:pPr>
+        <w:shd w:val="clear" w:color="auto" w:fill="F7F7FC"/>
+        <w:spacing w:after="120" w:line="240" w:lineRule="auto"/>
+        <w:rPr>
+          <w:rFonts w:ascii="Arial" w:eastAsia="Times New Roman" w:hAnsi="Arial" w:cs="Arial"/>
+          <w:color w:val="05192D"/>
+          <w:kern w:val="0"/>
+          <w:sz w:val="24"/>
+          <w:szCs w:val="24"/>
+          <w14:ligatures w14:val="none"/>
+        </w:rPr>
+      </w:pPr>
+      <w:r>
+        <w:rPr>
+          <w:rFonts w:ascii="Arial" w:eastAsia="Times New Roman" w:hAnsi="Arial" w:cs="Arial"/>
+          <w:color w:val="05192D"/>
+          <w:kern w:val="0"/>
+          <w:sz w:val="24"/>
+          <w:szCs w:val="24"/>
+          <w14:ligatures w14:val="none"/>
+        </w:rPr>
+        <w:t>You can also slice DataFrames by row or column number using the iloc method. This uses a similar syntax to slicing lists, except that there are two arguments: one for rows and one for columns. Notice that, like list slicing but unlike loc, the final values aren't included in the slice. In this case, the fifth row and fourth column aren't included.</w:t>
+      </w:r>
+    </w:p>
+    <w:p>
+      <w:r>
+        <w:drawing>
+          <wp:inline distT="0" distB="0" distL="0" distR="0" wp14:anchorId="7FBF90E0" wp14:editId="1A66AF48">
+            <wp:extent cx="5943600" cy="2106295"/>
+            <wp:effectExtent l="0" t="0" r="0" b="8255"/>
+            <wp:docPr id="1636235006" name="Picture 1"/>
+            <wp:cNvGraphicFramePr>
+              <a:graphicFrameLocks xmlns:a="http://schemas.openxmlformats.org/drawingml/2006/main" noChangeAspect="1"/>
+            </wp:cNvGraphicFramePr>
+            <a:graphic xmlns:a="http://schemas.openxmlformats.org/drawingml/2006/main">
+              <a:graphicData uri="http://schemas.openxmlformats.org/drawingml/2006/picture">
+                <pic:pic xmlns:pic="http://schemas.openxmlformats.org/drawingml/2006/picture">
+                  <pic:nvPicPr>
+                    <pic:cNvPr id="1636235006" name=""/>
+                    <pic:cNvPicPr/>
+                  </pic:nvPicPr>
+                  <pic:blipFill>
+                    <a:blip r:embed="rId24"/>
+                    <a:stretch>
+                      <a:fillRect/>
+                    </a:stretch>
+                  </pic:blipFill>
+                  <pic:spPr>
+                    <a:xfrm>
+                      <a:off x="0" y="0"/>
+                      <a:ext cx="5943600" cy="2106295"/>
+                    </a:xfrm>
+                    <a:prstGeom prst="rect">
+                      <a:avLst/>
+                    </a:prstGeom>
+                  </pic:spPr>
+                </pic:pic>
+              </a:graphicData>
+            </a:graphic>
+          </wp:inline>
+        </w:drawing>
+      </w:r>
+    </w:p>
     <w:sectPr>
       <w:pgSz w:w="12240" w:h="15840"/>
       <w:pgMar w:top="1440" w:right="1440" w:bottom="1440" w:left="1440" w:header="720" w:footer="720" w:gutter="0"/>

</xml_diff>

<commit_message>
Visualizing Data with bars hist
</commit_message>
<xml_diff>
--- a/Data Science Full Roadmap/5.Data Manipulation With Pandas/Explicit indexes.docx
+++ b/Data Science Full Roadmap/5.Data Manipulation With Pandas/Explicit indexes.docx
@@ -1579,6 +1579,7 @@
       <w:r>
         <w:rPr>
           <w:rFonts w:ascii="Arial" w:eastAsia="Times New Roman" w:hAnsi="Arial" w:cs="Arial"/>
+          <w:noProof/>
           <w:color w:val="05192D"/>
           <w:kern w:val="0"/>
           <w:sz w:val="24"/>
@@ -1690,6 +1691,7 @@
       <w:r>
         <w:rPr>
           <w:rFonts w:ascii="Arial" w:eastAsia="Times New Roman" w:hAnsi="Arial" w:cs="Arial"/>
+          <w:noProof/>
           <w:color w:val="05192D"/>
           <w:kern w:val="0"/>
           <w:sz w:val="24"/>
@@ -1802,6 +1804,7 @@
       <w:r>
         <w:rPr>
           <w:rFonts w:ascii="Arial" w:eastAsia="Times New Roman" w:hAnsi="Arial" w:cs="Arial"/>
+          <w:noProof/>
           <w:color w:val="05192D"/>
           <w:kern w:val="0"/>
           <w:sz w:val="24"/>
@@ -1913,6 +1916,7 @@
       <w:r>
         <w:rPr>
           <w:rFonts w:ascii="Arial" w:eastAsia="Times New Roman" w:hAnsi="Arial" w:cs="Arial"/>
+          <w:noProof/>
           <w:color w:val="05192D"/>
           <w:kern w:val="0"/>
           <w:sz w:val="24"/>
@@ -2025,6 +2029,7 @@
       <w:r>
         <w:rPr>
           <w:rFonts w:ascii="Arial" w:eastAsia="Times New Roman" w:hAnsi="Arial" w:cs="Arial"/>
+          <w:noProof/>
           <w:color w:val="05192D"/>
           <w:kern w:val="0"/>
           <w:sz w:val="24"/>
@@ -2136,6 +2141,7 @@
       <w:r>
         <w:rPr>
           <w:rFonts w:ascii="Arial" w:eastAsia="Times New Roman" w:hAnsi="Arial" w:cs="Arial"/>
+          <w:noProof/>
           <w:color w:val="05192D"/>
           <w:kern w:val="0"/>
           <w:sz w:val="24"/>
@@ -2248,6 +2254,7 @@
       <w:r>
         <w:rPr>
           <w:rFonts w:ascii="Arial" w:eastAsia="Times New Roman" w:hAnsi="Arial" w:cs="Arial"/>
+          <w:noProof/>
           <w:color w:val="05192D"/>
           <w:kern w:val="0"/>
           <w:sz w:val="24"/>
@@ -2359,6 +2366,7 @@
       <w:r>
         <w:rPr>
           <w:rFonts w:ascii="Arial" w:eastAsia="Times New Roman" w:hAnsi="Arial" w:cs="Arial"/>
+          <w:noProof/>
           <w:color w:val="05192D"/>
           <w:kern w:val="0"/>
           <w:sz w:val="24"/>
@@ -2471,6 +2479,7 @@
       <w:r>
         <w:rPr>
           <w:rFonts w:ascii="Arial" w:eastAsia="Times New Roman" w:hAnsi="Arial" w:cs="Arial"/>
+          <w:noProof/>
           <w:color w:val="05192D"/>
           <w:kern w:val="0"/>
           <w:sz w:val="24"/>
@@ -2582,6 +2591,7 @@
       <w:r>
         <w:rPr>
           <w:rFonts w:ascii="Arial" w:eastAsia="Times New Roman" w:hAnsi="Arial" w:cs="Arial"/>
+          <w:noProof/>
           <w:color w:val="05192D"/>
           <w:kern w:val="0"/>
           <w:sz w:val="24"/>
@@ -2682,7 +2692,15 @@
       </w:r>
     </w:p>
     <w:p>
-      <w:r>
+      <w:pPr>
+        <w:rPr>
+          <w:noProof/>
+        </w:rPr>
+      </w:pPr>
+      <w:r>
+        <w:rPr>
+          <w:noProof/>
+        </w:rPr>
         <w:drawing>
           <wp:inline distT="0" distB="0" distL="0" distR="0" wp14:anchorId="7FBF90E0" wp14:editId="1A66AF48">
             <wp:extent cx="5943600" cy="2106295"/>
@@ -2708,6 +2726,590 @@
                     <a:xfrm>
                       <a:off x="0" y="0"/>
                       <a:ext cx="5943600" cy="2106295"/>
+                    </a:xfrm>
+                    <a:prstGeom prst="rect">
+                      <a:avLst/>
+                    </a:prstGeom>
+                  </pic:spPr>
+                </pic:pic>
+              </a:graphicData>
+            </a:graphic>
+          </wp:inline>
+        </w:drawing>
+      </w:r>
+    </w:p>
+    <w:p/>
+    <w:p>
+      <w:pPr>
+        <w:rPr>
+          <w:noProof/>
+        </w:rPr>
+      </w:pPr>
+    </w:p>
+    <w:p>
+      <w:pPr>
+        <w:ind w:firstLine="720"/>
+      </w:pPr>
+    </w:p>
+    <w:p>
+      <w:pPr>
+        <w:ind w:firstLine="720"/>
+      </w:pPr>
+    </w:p>
+    <w:p>
+      <w:pPr>
+        <w:ind w:firstLine="720"/>
+      </w:pPr>
+    </w:p>
+    <w:p>
+      <w:pPr>
+        <w:ind w:firstLine="720"/>
+      </w:pPr>
+    </w:p>
+    <w:p>
+      <w:pPr>
+        <w:ind w:firstLine="720"/>
+      </w:pPr>
+    </w:p>
+    <w:p>
+      <w:pPr>
+        <w:ind w:firstLine="720"/>
+      </w:pPr>
+    </w:p>
+    <w:p>
+      <w:pPr>
+        <w:ind w:firstLine="720"/>
+      </w:pPr>
+    </w:p>
+    <w:p>
+      <w:pPr>
+        <w:shd w:val="clear" w:color="auto" w:fill="F7F7FC"/>
+        <w:spacing w:after="0" w:line="240" w:lineRule="auto"/>
+        <w:outlineLvl w:val="1"/>
+        <w:rPr>
+          <w:rFonts w:ascii="Arial" w:eastAsia="Times New Roman" w:hAnsi="Arial" w:cs="Arial"/>
+          <w:b/>
+          <w:bCs/>
+          <w:color w:val="05192D"/>
+          <w:kern w:val="0"/>
+          <w:sz w:val="52"/>
+          <w:szCs w:val="52"/>
+          <w14:ligatures w14:val="none"/>
+        </w:rPr>
+      </w:pPr>
+      <w:r>
+        <w:rPr>
+          <w:rFonts w:ascii="Arial" w:eastAsia="Times New Roman" w:hAnsi="Arial" w:cs="Arial"/>
+          <w:b/>
+          <w:bCs/>
+          <w:color w:val="05192D"/>
+          <w:kern w:val="0"/>
+          <w:sz w:val="52"/>
+          <w:szCs w:val="52"/>
+          <w14:ligatures w14:val="none"/>
+        </w:rPr>
+        <w:lastRenderedPageBreak/>
+        <w:t>Working with pivot tables</w:t>
+      </w:r>
+    </w:p>
+    <w:p>
+      <w:pPr>
+        <w:shd w:val="clear" w:color="auto" w:fill="F7F7FC"/>
+        <w:spacing w:after="120" w:line="240" w:lineRule="auto"/>
+        <w:rPr>
+          <w:rFonts w:ascii="Arial" w:eastAsia="Times New Roman" w:hAnsi="Arial" w:cs="Arial"/>
+          <w:color w:val="05192D"/>
+          <w:kern w:val="0"/>
+          <w:sz w:val="24"/>
+          <w:szCs w:val="24"/>
+          <w14:ligatures w14:val="none"/>
+        </w:rPr>
+      </w:pPr>
+      <w:r>
+        <w:rPr>
+          <w:rFonts w:ascii="Arial" w:eastAsia="Times New Roman" w:hAnsi="Arial" w:cs="Arial"/>
+          <w:color w:val="05192D"/>
+          <w:kern w:val="0"/>
+          <w:sz w:val="24"/>
+          <w:szCs w:val="24"/>
+          <w14:ligatures w14:val="none"/>
+        </w:rPr>
+        <w:t>You saw how to create pivot tables with pandas in chapter two. In this lesson, you'll perform subsetting and calculations on pivot tables.</w:t>
+      </w:r>
+    </w:p>
+    <w:p>
+      <w:pPr>
+        <w:spacing w:after="0" w:line="240" w:lineRule="auto"/>
+        <w:outlineLvl w:val="1"/>
+        <w:rPr>
+          <w:rFonts w:ascii="Arial" w:eastAsia="Times New Roman" w:hAnsi="Arial" w:cs="Arial"/>
+          <w:b/>
+          <w:bCs/>
+          <w:color w:val="05192D"/>
+          <w:kern w:val="0"/>
+          <w:sz w:val="24"/>
+          <w:szCs w:val="24"/>
+          <w14:ligatures w14:val="none"/>
+        </w:rPr>
+      </w:pPr>
+      <w:r>
+        <w:rPr>
+          <w:rFonts w:ascii="Arial" w:eastAsia="Times New Roman" w:hAnsi="Arial" w:cs="Arial"/>
+          <w:b/>
+          <w:bCs/>
+          <w:color w:val="05192D"/>
+          <w:kern w:val="0"/>
+          <w:sz w:val="24"/>
+          <w:szCs w:val="24"/>
+          <w14:ligatures w14:val="none"/>
+        </w:rPr>
+        <w:t>A bigger dog dataset</w:t>
+      </w:r>
+    </w:p>
+    <w:p>
+      <w:pPr>
+        <w:spacing w:after="120" w:line="240" w:lineRule="auto"/>
+        <w:rPr>
+          <w:rFonts w:ascii="Arial" w:eastAsia="Times New Roman" w:hAnsi="Arial" w:cs="Arial"/>
+          <w:color w:val="05192D"/>
+          <w:kern w:val="0"/>
+          <w:sz w:val="24"/>
+          <w:szCs w:val="24"/>
+          <w14:ligatures w14:val="none"/>
+        </w:rPr>
+      </w:pPr>
+      <w:r>
+        <w:rPr>
+          <w:rFonts w:ascii="Arial" w:eastAsia="Times New Roman" w:hAnsi="Arial" w:cs="Arial"/>
+          <w:color w:val="05192D"/>
+          <w:kern w:val="0"/>
+          <w:sz w:val="24"/>
+          <w:szCs w:val="24"/>
+          <w14:ligatures w14:val="none"/>
+        </w:rPr>
+        <w:t>Here's a larger version of the dog dataset. The extra dogs mean we have something to compute on.</w:t>
+      </w:r>
+    </w:p>
+    <w:p>
+      <w:pPr>
+        <w:spacing w:after="0" w:line="240" w:lineRule="auto"/>
+        <w:outlineLvl w:val="1"/>
+        <w:rPr>
+          <w:rFonts w:ascii="Arial" w:eastAsia="Times New Roman" w:hAnsi="Arial" w:cs="Arial"/>
+          <w:b/>
+          <w:bCs/>
+          <w:color w:val="05192D"/>
+          <w:kern w:val="0"/>
+          <w:sz w:val="24"/>
+          <w:szCs w:val="24"/>
+          <w14:ligatures w14:val="none"/>
+        </w:rPr>
+      </w:pPr>
+      <w:r>
+        <w:rPr>
+          <w:rFonts w:ascii="Arial" w:eastAsia="Times New Roman" w:hAnsi="Arial" w:cs="Arial"/>
+          <w:b/>
+          <w:bCs/>
+          <w:color w:val="05192D"/>
+          <w:kern w:val="0"/>
+          <w:sz w:val="24"/>
+          <w:szCs w:val="24"/>
+          <w14:ligatures w14:val="none"/>
+        </w:rPr>
+        <w:t>Pivoting the dog pack</w:t>
+      </w:r>
+    </w:p>
+    <w:p>
+      <w:pPr>
+        <w:spacing w:after="120" w:line="240" w:lineRule="auto"/>
+        <w:rPr>
+          <w:rFonts w:ascii="Arial" w:eastAsia="Times New Roman" w:hAnsi="Arial" w:cs="Arial"/>
+          <w:color w:val="05192D"/>
+          <w:kern w:val="0"/>
+          <w:sz w:val="24"/>
+          <w:szCs w:val="24"/>
+          <w14:ligatures w14:val="none"/>
+        </w:rPr>
+      </w:pPr>
+      <w:r>
+        <w:rPr>
+          <w:rFonts w:ascii="Arial" w:eastAsia="Times New Roman" w:hAnsi="Arial" w:cs="Arial"/>
+          <w:color w:val="05192D"/>
+          <w:kern w:val="0"/>
+          <w:sz w:val="24"/>
+          <w:szCs w:val="24"/>
+          <w14:ligatures w14:val="none"/>
+        </w:rPr>
+        <w:t>Recall that you create a pivot table by calling dot-pivot_table. The first argument is the column name containing values to aggregate. The index argument lists the columns to group by and display in rows, and the columns argument lists the columns to group by and display in columns. We'll use the default aggregation function, which is mean.</w:t>
+      </w:r>
+    </w:p>
+    <w:p>
+      <w:pPr>
+        <w:spacing w:after="120" w:line="240" w:lineRule="auto"/>
+        <w:rPr>
+          <w:rFonts w:ascii="Arial" w:eastAsia="Times New Roman" w:hAnsi="Arial" w:cs="Arial"/>
+          <w:color w:val="05192D"/>
+          <w:kern w:val="0"/>
+          <w:sz w:val="24"/>
+          <w:szCs w:val="24"/>
+          <w14:ligatures w14:val="none"/>
+        </w:rPr>
+      </w:pPr>
+      <w:r>
+        <w:rPr>
+          <w:rFonts w:ascii="Arial" w:eastAsia="Times New Roman" w:hAnsi="Arial" w:cs="Arial"/>
+          <w:color w:val="05192D"/>
+          <w:kern w:val="0"/>
+          <w:sz w:val="24"/>
+          <w:szCs w:val="24"/>
+          <w14:ligatures w14:val="none"/>
+        </w:rPr>
+        <w:drawing>
+          <wp:inline distT="0" distB="0" distL="0" distR="0" wp14:anchorId="14CC8E0D" wp14:editId="1A6AA6AF">
+            <wp:extent cx="5943600" cy="2775585"/>
+            <wp:effectExtent l="0" t="0" r="0" b="5715"/>
+            <wp:docPr id="1068663459" name="Picture 1"/>
+            <wp:cNvGraphicFramePr>
+              <a:graphicFrameLocks xmlns:a="http://schemas.openxmlformats.org/drawingml/2006/main" noChangeAspect="1"/>
+            </wp:cNvGraphicFramePr>
+            <a:graphic xmlns:a="http://schemas.openxmlformats.org/drawingml/2006/main">
+              <a:graphicData uri="http://schemas.openxmlformats.org/drawingml/2006/picture">
+                <pic:pic xmlns:pic="http://schemas.openxmlformats.org/drawingml/2006/picture">
+                  <pic:nvPicPr>
+                    <pic:cNvPr id="1068663459" name=""/>
+                    <pic:cNvPicPr/>
+                  </pic:nvPicPr>
+                  <pic:blipFill>
+                    <a:blip r:embed="rId25"/>
+                    <a:stretch>
+                      <a:fillRect/>
+                    </a:stretch>
+                  </pic:blipFill>
+                  <pic:spPr>
+                    <a:xfrm>
+                      <a:off x="0" y="0"/>
+                      <a:ext cx="5943600" cy="2775585"/>
+                    </a:xfrm>
+                    <a:prstGeom prst="rect">
+                      <a:avLst/>
+                    </a:prstGeom>
+                  </pic:spPr>
+                </pic:pic>
+              </a:graphicData>
+            </a:graphic>
+          </wp:inline>
+        </w:drawing>
+      </w:r>
+    </w:p>
+    <w:p>
+      <w:pPr>
+        <w:spacing w:after="0" w:line="240" w:lineRule="auto"/>
+        <w:outlineLvl w:val="1"/>
+        <w:rPr>
+          <w:rFonts w:ascii="Arial" w:eastAsia="Times New Roman" w:hAnsi="Arial" w:cs="Arial"/>
+          <w:b/>
+          <w:bCs/>
+          <w:color w:val="05192D"/>
+          <w:kern w:val="0"/>
+          <w:sz w:val="24"/>
+          <w:szCs w:val="24"/>
+          <w14:ligatures w14:val="none"/>
+        </w:rPr>
+      </w:pPr>
+      <w:r>
+        <w:rPr>
+          <w:rFonts w:ascii="Arial" w:eastAsia="Times New Roman" w:hAnsi="Arial" w:cs="Arial"/>
+          <w:b/>
+          <w:bCs/>
+          <w:color w:val="05192D"/>
+          <w:kern w:val="0"/>
+          <w:sz w:val="24"/>
+          <w:szCs w:val="24"/>
+          <w14:ligatures w14:val="none"/>
+        </w:rPr>
+        <w:t>.loc[] + slicing is a power combo</w:t>
+      </w:r>
+    </w:p>
+    <w:p>
+      <w:pPr>
+        <w:spacing w:after="120" w:line="240" w:lineRule="auto"/>
+        <w:rPr>
+          <w:rFonts w:ascii="Arial" w:eastAsia="Times New Roman" w:hAnsi="Arial" w:cs="Arial"/>
+          <w:color w:val="05192D"/>
+          <w:kern w:val="0"/>
+          <w:sz w:val="24"/>
+          <w:szCs w:val="24"/>
+          <w14:ligatures w14:val="none"/>
+        </w:rPr>
+      </w:pPr>
+      <w:r>
+        <w:rPr>
+          <w:rFonts w:ascii="Arial" w:eastAsia="Times New Roman" w:hAnsi="Arial" w:cs="Arial"/>
+          <w:color w:val="05192D"/>
+          <w:kern w:val="0"/>
+          <w:sz w:val="24"/>
+          <w:szCs w:val="24"/>
+          <w14:ligatures w14:val="none"/>
+        </w:rPr>
+        <w:t>Pivot tables are just DataFrames with sorted indexes. That means that all the fun stuff you've learned so far this chapter can be used on them. In particular, the loc and slicing combination is ideal for subsetting pivot tables, like so.</w:t>
+      </w:r>
+    </w:p>
+    <w:p>
+      <w:pPr>
+        <w:spacing w:after="120" w:line="240" w:lineRule="auto"/>
+        <w:rPr>
+          <w:rFonts w:ascii="Arial" w:eastAsia="Times New Roman" w:hAnsi="Arial" w:cs="Arial"/>
+          <w:color w:val="05192D"/>
+          <w:kern w:val="0"/>
+          <w:sz w:val="24"/>
+          <w:szCs w:val="24"/>
+          <w14:ligatures w14:val="none"/>
+        </w:rPr>
+      </w:pPr>
+      <w:r>
+        <w:rPr>
+          <w:rFonts w:ascii="Arial" w:eastAsia="Times New Roman" w:hAnsi="Arial" w:cs="Arial"/>
+          <w:color w:val="05192D"/>
+          <w:kern w:val="0"/>
+          <w:sz w:val="24"/>
+          <w:szCs w:val="24"/>
+          <w14:ligatures w14:val="none"/>
+        </w:rPr>
+        <w:lastRenderedPageBreak/>
+        <w:drawing>
+          <wp:inline distT="0" distB="0" distL="0" distR="0" wp14:anchorId="75B81C4C" wp14:editId="4F0C7145">
+            <wp:extent cx="5943600" cy="2520315"/>
+            <wp:effectExtent l="0" t="0" r="0" b="0"/>
+            <wp:docPr id="913960818" name="Picture 1"/>
+            <wp:cNvGraphicFramePr>
+              <a:graphicFrameLocks xmlns:a="http://schemas.openxmlformats.org/drawingml/2006/main" noChangeAspect="1"/>
+            </wp:cNvGraphicFramePr>
+            <a:graphic xmlns:a="http://schemas.openxmlformats.org/drawingml/2006/main">
+              <a:graphicData uri="http://schemas.openxmlformats.org/drawingml/2006/picture">
+                <pic:pic xmlns:pic="http://schemas.openxmlformats.org/drawingml/2006/picture">
+                  <pic:nvPicPr>
+                    <pic:cNvPr id="913960818" name=""/>
+                    <pic:cNvPicPr/>
+                  </pic:nvPicPr>
+                  <pic:blipFill>
+                    <a:blip r:embed="rId26"/>
+                    <a:stretch>
+                      <a:fillRect/>
+                    </a:stretch>
+                  </pic:blipFill>
+                  <pic:spPr>
+                    <a:xfrm>
+                      <a:off x="0" y="0"/>
+                      <a:ext cx="5943600" cy="2520315"/>
+                    </a:xfrm>
+                    <a:prstGeom prst="rect">
+                      <a:avLst/>
+                    </a:prstGeom>
+                  </pic:spPr>
+                </pic:pic>
+              </a:graphicData>
+            </a:graphic>
+          </wp:inline>
+        </w:drawing>
+      </w:r>
+    </w:p>
+    <w:p>
+      <w:pPr>
+        <w:spacing w:after="0" w:line="240" w:lineRule="auto"/>
+        <w:outlineLvl w:val="1"/>
+        <w:rPr>
+          <w:rFonts w:ascii="Arial" w:eastAsia="Times New Roman" w:hAnsi="Arial" w:cs="Arial"/>
+          <w:b/>
+          <w:bCs/>
+          <w:color w:val="05192D"/>
+          <w:kern w:val="0"/>
+          <w:sz w:val="24"/>
+          <w:szCs w:val="24"/>
+          <w14:ligatures w14:val="none"/>
+        </w:rPr>
+      </w:pPr>
+      <w:r>
+        <w:rPr>
+          <w:rFonts w:ascii="Arial" w:eastAsia="Times New Roman" w:hAnsi="Arial" w:cs="Arial"/>
+          <w:b/>
+          <w:bCs/>
+          <w:color w:val="05192D"/>
+          <w:kern w:val="0"/>
+          <w:sz w:val="24"/>
+          <w:szCs w:val="24"/>
+          <w14:ligatures w14:val="none"/>
+        </w:rPr>
+        <w:t>The axis argument</w:t>
+      </w:r>
+    </w:p>
+    <w:p>
+      <w:pPr>
+        <w:spacing w:after="120" w:line="240" w:lineRule="auto"/>
+        <w:rPr>
+          <w:rFonts w:ascii="Arial" w:eastAsia="Times New Roman" w:hAnsi="Arial" w:cs="Arial"/>
+          <w:color w:val="05192D"/>
+          <w:kern w:val="0"/>
+          <w:sz w:val="24"/>
+          <w:szCs w:val="24"/>
+          <w14:ligatures w14:val="none"/>
+        </w:rPr>
+      </w:pPr>
+      <w:r>
+        <w:rPr>
+          <w:rFonts w:ascii="Arial" w:eastAsia="Times New Roman" w:hAnsi="Arial" w:cs="Arial"/>
+          <w:color w:val="05192D"/>
+          <w:kern w:val="0"/>
+          <w:sz w:val="24"/>
+          <w:szCs w:val="24"/>
+          <w14:ligatures w14:val="none"/>
+        </w:rPr>
+        <w:t>The methods for calculating summary statistics on a DataFrame, such as mean, have an axis argument. The default value is "index," which means "calculate the statistic across rows." Here, the mean is calculated for each color. That is, "across the breeds." The behavior is the same as if you hadn't specified the axis argument.</w:t>
+      </w:r>
+    </w:p>
+    <w:p>
+      <w:pPr>
+        <w:spacing w:after="120" w:line="240" w:lineRule="auto"/>
+        <w:rPr>
+          <w:rFonts w:ascii="Arial" w:eastAsia="Times New Roman" w:hAnsi="Arial" w:cs="Arial"/>
+          <w:color w:val="05192D"/>
+          <w:kern w:val="0"/>
+          <w:sz w:val="24"/>
+          <w:szCs w:val="24"/>
+          <w14:ligatures w14:val="none"/>
+        </w:rPr>
+      </w:pPr>
+      <w:r>
+        <w:rPr>
+          <w:rFonts w:ascii="Arial" w:eastAsia="Times New Roman" w:hAnsi="Arial" w:cs="Arial"/>
+          <w:color w:val="05192D"/>
+          <w:kern w:val="0"/>
+          <w:sz w:val="24"/>
+          <w:szCs w:val="24"/>
+          <w14:ligatures w14:val="none"/>
+        </w:rPr>
+        <w:drawing>
+          <wp:inline distT="0" distB="0" distL="0" distR="0" wp14:anchorId="2B594CD3" wp14:editId="7EE5F8DC">
+            <wp:extent cx="5943600" cy="2753995"/>
+            <wp:effectExtent l="0" t="0" r="0" b="8255"/>
+            <wp:docPr id="1227593174" name="Picture 1"/>
+            <wp:cNvGraphicFramePr>
+              <a:graphicFrameLocks xmlns:a="http://schemas.openxmlformats.org/drawingml/2006/main" noChangeAspect="1"/>
+            </wp:cNvGraphicFramePr>
+            <a:graphic xmlns:a="http://schemas.openxmlformats.org/drawingml/2006/main">
+              <a:graphicData uri="http://schemas.openxmlformats.org/drawingml/2006/picture">
+                <pic:pic xmlns:pic="http://schemas.openxmlformats.org/drawingml/2006/picture">
+                  <pic:nvPicPr>
+                    <pic:cNvPr id="1227593174" name=""/>
+                    <pic:cNvPicPr/>
+                  </pic:nvPicPr>
+                  <pic:blipFill>
+                    <a:blip r:embed="rId27"/>
+                    <a:stretch>
+                      <a:fillRect/>
+                    </a:stretch>
+                  </pic:blipFill>
+                  <pic:spPr>
+                    <a:xfrm>
+                      <a:off x="0" y="0"/>
+                      <a:ext cx="5943600" cy="2753995"/>
+                    </a:xfrm>
+                    <a:prstGeom prst="rect">
+                      <a:avLst/>
+                    </a:prstGeom>
+                  </pic:spPr>
+                </pic:pic>
+              </a:graphicData>
+            </a:graphic>
+          </wp:inline>
+        </w:drawing>
+      </w:r>
+    </w:p>
+    <w:p>
+      <w:pPr>
+        <w:shd w:val="clear" w:color="auto" w:fill="F7F7FC"/>
+        <w:spacing w:after="0" w:line="240" w:lineRule="auto"/>
+        <w:outlineLvl w:val="1"/>
+        <w:rPr>
+          <w:rFonts w:ascii="Arial" w:eastAsia="Times New Roman" w:hAnsi="Arial" w:cs="Arial"/>
+          <w:b/>
+          <w:bCs/>
+          <w:color w:val="05192D"/>
+          <w:kern w:val="0"/>
+          <w:sz w:val="24"/>
+          <w:szCs w:val="24"/>
+          <w14:ligatures w14:val="none"/>
+        </w:rPr>
+      </w:pPr>
+      <w:r>
+        <w:rPr>
+          <w:rFonts w:ascii="Arial" w:eastAsia="Times New Roman" w:hAnsi="Arial" w:cs="Arial"/>
+          <w:b/>
+          <w:bCs/>
+          <w:color w:val="05192D"/>
+          <w:kern w:val="0"/>
+          <w:sz w:val="24"/>
+          <w:szCs w:val="24"/>
+          <w14:ligatures w14:val="none"/>
+        </w:rPr>
+        <w:t>Calculating summary stats across columns</w:t>
+      </w:r>
+    </w:p>
+    <w:p>
+      <w:pPr>
+        <w:shd w:val="clear" w:color="auto" w:fill="F7F7FC"/>
+        <w:spacing w:after="120" w:line="240" w:lineRule="auto"/>
+        <w:rPr>
+          <w:rFonts w:ascii="Arial" w:eastAsia="Times New Roman" w:hAnsi="Arial" w:cs="Arial"/>
+          <w:color w:val="05192D"/>
+          <w:kern w:val="0"/>
+          <w:sz w:val="24"/>
+          <w:szCs w:val="24"/>
+          <w14:ligatures w14:val="none"/>
+        </w:rPr>
+      </w:pPr>
+      <w:r>
+        <w:rPr>
+          <w:rFonts w:ascii="Arial" w:eastAsia="Times New Roman" w:hAnsi="Arial" w:cs="Arial"/>
+          <w:color w:val="05192D"/>
+          <w:kern w:val="0"/>
+          <w:sz w:val="24"/>
+          <w:szCs w:val="24"/>
+          <w14:ligatures w14:val="none"/>
+        </w:rPr>
+        <w:t>To calculate a summary statistic for each row, that is, "across the columns," you set axis to "columns." Here, the mean height is calculated for each breed. That is, "across the colors." For most DataFrames, setting the axis argument doesn't make any sense, since you'll have different data types in each column. Pivot tables are a special case since every column contains the same data type.</w:t>
+      </w:r>
+    </w:p>
+    <w:p>
+      <w:pPr>
+        <w:ind w:firstLine="720"/>
+      </w:pPr>
+      <w:r>
+        <w:lastRenderedPageBreak/>
+        <w:drawing>
+          <wp:inline distT="0" distB="0" distL="0" distR="0" wp14:anchorId="04276A4E" wp14:editId="204B946D">
+            <wp:extent cx="5943600" cy="2880360"/>
+            <wp:effectExtent l="0" t="0" r="0" b="0"/>
+            <wp:docPr id="114125232" name="Picture 1"/>
+            <wp:cNvGraphicFramePr>
+              <a:graphicFrameLocks xmlns:a="http://schemas.openxmlformats.org/drawingml/2006/main" noChangeAspect="1"/>
+            </wp:cNvGraphicFramePr>
+            <a:graphic xmlns:a="http://schemas.openxmlformats.org/drawingml/2006/main">
+              <a:graphicData uri="http://schemas.openxmlformats.org/drawingml/2006/picture">
+                <pic:pic xmlns:pic="http://schemas.openxmlformats.org/drawingml/2006/picture">
+                  <pic:nvPicPr>
+                    <pic:cNvPr id="114125232" name=""/>
+                    <pic:cNvPicPr/>
+                  </pic:nvPicPr>
+                  <pic:blipFill>
+                    <a:blip r:embed="rId28"/>
+                    <a:stretch>
+                      <a:fillRect/>
+                    </a:stretch>
+                  </pic:blipFill>
+                  <pic:spPr>
+                    <a:xfrm>
+                      <a:off x="0" y="0"/>
+                      <a:ext cx="5943600" cy="2880360"/>
                     </a:xfrm>
                     <a:prstGeom prst="rect">
                       <a:avLst/>

</xml_diff>